<commit_message>
Finished Diary REST Intro
</commit_message>
<xml_diff>
--- a/Back_End/Learning Diary/Learning Diary - All Modules.docx
+++ b/Back_End/Learning Diary/Learning Diary - All Modules.docx
@@ -478,6 +478,91 @@
         </w:rPr>
         <w:t>Module 1</w:t>
       </w:r>
+    </w:p>
+    <w:p>
+      <w:pPr>
+        <w:pStyle w:val="BodyText"/>
+        <w:rPr>
+          <w:b/>
+          <w:bCs/>
+          <w:lang w:val="en-US"/>
+        </w:rPr>
+      </w:pPr>
+      <w:r>
+        <w:rPr>
+          <w:b/>
+          <w:bCs/>
+          <w:lang w:val="en-US"/>
+        </w:rPr>
+        <w:t>09 May 2021</w:t>
+      </w:r>
+    </w:p>
+    <w:p>
+      <w:pPr>
+        <w:pStyle w:val="BodyText"/>
+        <w:rPr>
+          <w:rStyle w:val="Emphasis"/>
+          <w:i w:val="0"/>
+          <w:iCs w:val="0"/>
+          <w:lang w:val="en-GB"/>
+        </w:rPr>
+      </w:pPr>
+      <w:r>
+        <w:rPr>
+          <w:rStyle w:val="Emphasis"/>
+          <w:i w:val="0"/>
+          <w:iCs w:val="0"/>
+          <w:lang w:val="en-GB"/>
+        </w:rPr>
+        <w:t>In this pretty s</w:t>
+      </w:r>
+      <w:r>
+        <w:rPr>
+          <w:rStyle w:val="Emphasis"/>
+          <w:i w:val="0"/>
+          <w:iCs w:val="0"/>
+          <w:lang w:val="en-GB"/>
+        </w:rPr>
+        <w:t>hort</w:t>
+      </w:r>
+      <w:r>
+        <w:rPr>
+          <w:rStyle w:val="Emphasis"/>
+          <w:i w:val="0"/>
+          <w:iCs w:val="0"/>
+          <w:lang w:val="en-GB"/>
+        </w:rPr>
+        <w:t xml:space="preserve"> first module, I got a basic hands-on the Rest API with some of its basic applications. I suppose, the main point of the video is that there is a limitless number of options that one can use for their own purpose.</w:t>
+      </w:r>
+      <w:r>
+        <w:rPr>
+          <w:rStyle w:val="Emphasis"/>
+          <w:i w:val="0"/>
+          <w:iCs w:val="0"/>
+          <w:lang w:val="en-GB"/>
+        </w:rPr>
+        <w:t xml:space="preserve"> Personally, I was already aware of the points made in the video, yet it was still great to refresh some of the options, such that I could use them now. </w:t>
+      </w:r>
+      <w:r>
+        <w:rPr>
+          <w:rStyle w:val="Emphasis"/>
+          <w:i w:val="0"/>
+          <w:iCs w:val="0"/>
+          <w:lang w:val="en-GB"/>
+        </w:rPr>
+        <w:t>I am also looking forward into doing the next modules, as I have never done any ‘real’ backend applications before.</w:t>
+      </w:r>
+    </w:p>
+    <w:p>
+      <w:pPr>
+        <w:pStyle w:val="BodyText"/>
+        <w:rPr>
+          <w:rStyle w:val="Emphasis"/>
+          <w:i w:val="0"/>
+          <w:iCs w:val="0"/>
+          <w:lang w:val="en-GB"/>
+        </w:rPr>
+      </w:pPr>
     </w:p>
     <w:p>
       <w:pPr>
@@ -3025,15 +3110,6 @@
 </file>
 
 <file path=customXml/item1.xml><?xml version="1.0" encoding="utf-8"?>
-<?mso-contentType ?>
-<FormTemplates xmlns="http://schemas.microsoft.com/sharepoint/v3/contenttype/forms">
-  <Display>DocumentLibraryForm</Display>
-  <Edit>DocumentLibraryForm</Edit>
-  <New>DocumentLibraryForm</New>
-</FormTemplates>
-</file>
-
-<file path=customXml/item2.xml><?xml version="1.0" encoding="utf-8"?>
 <ct:contentTypeSchema xmlns:ct="http://schemas.microsoft.com/office/2006/metadata/contentType" xmlns:ma="http://schemas.microsoft.com/office/2006/metadata/properties/metaAttributes" ct:_="" ma:_="" ma:contentTypeName="Asiakirja" ma:contentTypeID="0x01010017418C401CCB2042A3A99A19F43F356D" ma:contentTypeVersion="1" ma:contentTypeDescription="Luo uusi asiakirja." ma:contentTypeScope="" ma:versionID="f4b075d3ca74a5dbaed73e767a156aa0">
   <xsd:schema xmlns:xsd="http://www.w3.org/2001/XMLSchema" xmlns:p="http://schemas.microsoft.com/office/2006/metadata/properties" xmlns:ns1="http://schemas.microsoft.com/sharepoint/v3" targetNamespace="http://schemas.microsoft.com/office/2006/metadata/properties" ma:root="true" ma:fieldsID="4340a008e99365d80b71206bae222996" ns1:_="">
     <xsd:import namespace="http://schemas.microsoft.com/sharepoint/v3"/>
@@ -3099,6 +3175,15 @@
 </ct:contentTypeSchema>
 </file>
 
+<file path=customXml/item2.xml><?xml version="1.0" encoding="utf-8"?>
+<?mso-contentType ?>
+<FormTemplates xmlns="http://schemas.microsoft.com/sharepoint/v3/contenttype/forms">
+  <Display>DocumentLibraryForm</Display>
+  <Edit>DocumentLibraryForm</Edit>
+  <New>DocumentLibraryForm</New>
+</FormTemplates>
+</file>
+
 <file path=customXml/item3.xml><?xml version="1.0" encoding="utf-8"?>
 <p:properties xmlns:p="http://schemas.microsoft.com/office/2006/metadata/properties" xmlns:xsi="http://www.w3.org/2001/XMLSchema-instance" xmlns:pc="http://schemas.microsoft.com/office/infopath/2007/PartnerControls">
   <documentManagement>
@@ -3109,14 +3194,6 @@
 </file>
 
 <file path=customXml/itemProps1.xml><?xml version="1.0" encoding="utf-8"?>
-<ds:datastoreItem xmlns:ds="http://schemas.openxmlformats.org/officeDocument/2006/customXml" ds:itemID="{13FBD2FA-5696-460D-A278-9A302A0F72AE}">
-  <ds:schemaRefs>
-    <ds:schemaRef ds:uri="http://schemas.microsoft.com/sharepoint/v3/contenttype/forms"/>
-  </ds:schemaRefs>
-</ds:datastoreItem>
-</file>
-
-<file path=customXml/itemProps2.xml><?xml version="1.0" encoding="utf-8"?>
 <ds:datastoreItem xmlns:ds="http://schemas.openxmlformats.org/officeDocument/2006/customXml" ds:itemID="{B9A87442-5A7B-46FD-BD28-170CE9B7256F}">
   <ds:schemaRefs>
     <ds:schemaRef ds:uri="http://schemas.microsoft.com/office/2006/metadata/contentType"/>
@@ -3133,6 +3210,14 @@
 </ds:datastoreItem>
 </file>
 
+<file path=customXml/itemProps2.xml><?xml version="1.0" encoding="utf-8"?>
+<ds:datastoreItem xmlns:ds="http://schemas.openxmlformats.org/officeDocument/2006/customXml" ds:itemID="{13FBD2FA-5696-460D-A278-9A302A0F72AE}">
+  <ds:schemaRefs>
+    <ds:schemaRef ds:uri="http://schemas.microsoft.com/sharepoint/v3/contenttype/forms"/>
+  </ds:schemaRefs>
+</ds:datastoreItem>
+</file>
+
 <file path=customXml/itemProps3.xml><?xml version="1.0" encoding="utf-8"?>
 <ds:datastoreItem xmlns:ds="http://schemas.openxmlformats.org/officeDocument/2006/customXml" ds:itemID="{FA8F0064-303C-446D-896E-46EEB9A79DC3}">
   <ds:schemaRefs>

</xml_diff>

<commit_message>
Finished Diary Module ExpressJS
</commit_message>
<xml_diff>
--- a/Back_End/Learning Diary/Learning Diary - All Modules.docx
+++ b/Back_End/Learning Diary/Learning Diary - All Modules.docx
@@ -14,6 +14,7 @@
           <w:lang w:val="en-US"/>
         </w:rPr>
       </w:pPr>
+      <w:proofErr w:type="spellStart"/>
       <w:r>
         <w:rPr>
           <w:rFonts w:ascii="Times New Roman" w:hAnsi="Times New Roman" w:cs="Times New Roman"/>
@@ -22,13 +23,10 @@
           <w:szCs w:val="24"/>
           <w:lang w:val="en-US"/>
         </w:rPr>
-        <w:t>Lappeenrannan teknillinen yliopisto</w:t>
-      </w:r>
-    </w:p>
-    <w:p>
-      <w:pPr>
-        <w:pStyle w:val="Title"/>
-        <w:jc w:val="both"/>
+        <w:t>Lappeenrannan</w:t>
+      </w:r>
+      <w:proofErr w:type="spellEnd"/>
+      <w:r>
         <w:rPr>
           <w:rFonts w:ascii="Times New Roman" w:hAnsi="Times New Roman" w:cs="Times New Roman"/>
           <w:b w:val="0"/>
@@ -36,7 +34,9 @@
           <w:szCs w:val="24"/>
           <w:lang w:val="en-US"/>
         </w:rPr>
-      </w:pPr>
+        <w:t xml:space="preserve"> </w:t>
+      </w:r>
+      <w:proofErr w:type="spellStart"/>
       <w:r>
         <w:rPr>
           <w:rFonts w:ascii="Times New Roman" w:hAnsi="Times New Roman" w:cs="Times New Roman"/>
@@ -45,13 +45,10 @@
           <w:szCs w:val="24"/>
           <w:lang w:val="en-US"/>
         </w:rPr>
-        <w:t>School of Business and Management</w:t>
-      </w:r>
-    </w:p>
-    <w:p>
-      <w:pPr>
-        <w:pStyle w:val="Title"/>
-        <w:jc w:val="both"/>
+        <w:t>teknillinen</w:t>
+      </w:r>
+      <w:proofErr w:type="spellEnd"/>
+      <w:r>
         <w:rPr>
           <w:rFonts w:ascii="Times New Roman" w:hAnsi="Times New Roman" w:cs="Times New Roman"/>
           <w:b w:val="0"/>
@@ -59,6 +56,55 @@
           <w:szCs w:val="24"/>
           <w:lang w:val="en-US"/>
         </w:rPr>
+        <w:t xml:space="preserve"> </w:t>
+      </w:r>
+      <w:proofErr w:type="spellStart"/>
+      <w:r>
+        <w:rPr>
+          <w:rFonts w:ascii="Times New Roman" w:hAnsi="Times New Roman" w:cs="Times New Roman"/>
+          <w:b w:val="0"/>
+          <w:sz w:val="24"/>
+          <w:szCs w:val="24"/>
+          <w:lang w:val="en-US"/>
+        </w:rPr>
+        <w:t>yliopisto</w:t>
+      </w:r>
+      <w:proofErr w:type="spellEnd"/>
+    </w:p>
+    <w:p>
+      <w:pPr>
+        <w:pStyle w:val="Title"/>
+        <w:jc w:val="both"/>
+        <w:rPr>
+          <w:rFonts w:ascii="Times New Roman" w:hAnsi="Times New Roman" w:cs="Times New Roman"/>
+          <w:b w:val="0"/>
+          <w:sz w:val="24"/>
+          <w:szCs w:val="24"/>
+          <w:lang w:val="en-US"/>
+        </w:rPr>
+      </w:pPr>
+      <w:r>
+        <w:rPr>
+          <w:rFonts w:ascii="Times New Roman" w:hAnsi="Times New Roman" w:cs="Times New Roman"/>
+          <w:b w:val="0"/>
+          <w:sz w:val="24"/>
+          <w:szCs w:val="24"/>
+          <w:lang w:val="en-US"/>
+        </w:rPr>
+        <w:t>School of Business and Management</w:t>
+      </w:r>
+    </w:p>
+    <w:p>
+      <w:pPr>
+        <w:pStyle w:val="Title"/>
+        <w:jc w:val="both"/>
+        <w:rPr>
+          <w:rFonts w:ascii="Times New Roman" w:hAnsi="Times New Roman" w:cs="Times New Roman"/>
+          <w:b w:val="0"/>
+          <w:sz w:val="24"/>
+          <w:szCs w:val="24"/>
+          <w:lang w:val="en-US"/>
+        </w:rPr>
       </w:pPr>
     </w:p>
     <w:p>
@@ -130,6 +176,7 @@
           <w:lang w:val="en-US"/>
         </w:rPr>
       </w:pPr>
+      <w:proofErr w:type="spellStart"/>
       <w:r>
         <w:rPr>
           <w:rFonts w:ascii="Times New Roman" w:hAnsi="Times New Roman" w:cs="Times New Roman"/>
@@ -138,7 +185,18 @@
           <w:szCs w:val="24"/>
           <w:lang w:val="en-US"/>
         </w:rPr>
-        <w:t>Sofware Development Skills</w:t>
+        <w:t>Sofware</w:t>
+      </w:r>
+      <w:proofErr w:type="spellEnd"/>
+      <w:r>
+        <w:rPr>
+          <w:rFonts w:ascii="Times New Roman" w:hAnsi="Times New Roman" w:cs="Times New Roman"/>
+          <w:b w:val="0"/>
+          <w:sz w:val="24"/>
+          <w:szCs w:val="24"/>
+          <w:lang w:val="en-US"/>
+        </w:rPr>
+        <w:t xml:space="preserve"> Development Skills</w:t>
       </w:r>
       <w:r>
         <w:rPr>
@@ -639,75 +697,86 @@
       <w:pPr>
         <w:pStyle w:val="BodyText"/>
         <w:rPr>
+          <w:rStyle w:val="Emphasis"/>
+          <w:i w:val="0"/>
+          <w:iCs w:val="0"/>
+          <w:lang w:val="en-GB"/>
+        </w:rPr>
+      </w:pPr>
+      <w:r>
+        <w:rPr>
+          <w:rStyle w:val="Emphasis"/>
+          <w:i w:val="0"/>
+          <w:iCs w:val="0"/>
+          <w:lang w:val="en-GB"/>
+        </w:rPr>
+        <w:t xml:space="preserve">This day I was able to complete the MongoDB </w:t>
+      </w:r>
+      <w:r>
+        <w:rPr>
+          <w:rStyle w:val="Emphasis"/>
+          <w:i w:val="0"/>
+          <w:iCs w:val="0"/>
+          <w:lang w:val="en-GB"/>
+        </w:rPr>
+        <w:t>module. Overall, it was a satisfying tool and  I have learnt many new things</w:t>
+      </w:r>
+      <w:r>
+        <w:rPr>
+          <w:rStyle w:val="Emphasis"/>
+          <w:i w:val="0"/>
+          <w:iCs w:val="0"/>
+          <w:lang w:val="en-GB"/>
+        </w:rPr>
+        <w:t xml:space="preserve">, and I was surprised by the different capabilities that Mongo offers. That is because, I thought that Mongo is just a basic (but scalable) framework for databases, however, based on the different options (even just on the download page), I have </w:t>
+      </w:r>
+      <w:r>
+        <w:rPr>
+          <w:rStyle w:val="Emphasis"/>
+          <w:i w:val="0"/>
+          <w:iCs w:val="0"/>
+          <w:lang w:val="en-GB"/>
+        </w:rPr>
+        <w:t xml:space="preserve">discovered that you could so much more with it. With that in mind, I was much more motivated when studying the module, as there is a chance that </w:t>
+      </w:r>
+      <w:r>
+        <w:rPr>
+          <w:rStyle w:val="Emphasis"/>
+          <w:i w:val="0"/>
+          <w:iCs w:val="0"/>
+          <w:lang w:val="en-GB"/>
+        </w:rPr>
+        <w:t xml:space="preserve">one day I could use it myself for my own projects. Similarly to last module, one thing that I wished could have been better, </w:t>
+      </w:r>
+      <w:r>
+        <w:rPr>
+          <w:rStyle w:val="Emphasis"/>
+          <w:i w:val="0"/>
+          <w:iCs w:val="0"/>
+          <w:lang w:val="en-GB"/>
+        </w:rPr>
+        <w:lastRenderedPageBreak/>
+        <w:t xml:space="preserve">is again the fact that most of the video we had ‘here is some function, that is what you can do with it’, and I always </w:t>
+      </w:r>
+      <w:r>
+        <w:rPr>
+          <w:rStyle w:val="Emphasis"/>
+          <w:i w:val="0"/>
+          <w:iCs w:val="0"/>
+          <w:lang w:val="en-GB"/>
+        </w:rPr>
+        <w:t>would prefer to have an actual application of it, for example creating some simple database using MongoDB and then being able to read all the data form some simple html file (similarly to how the end of the NodeJS module was doing).</w:t>
+      </w:r>
+    </w:p>
+    <w:p>
+      <w:pPr>
+        <w:pStyle w:val="BodyText"/>
+        <w:rPr>
           <w:b/>
           <w:bCs/>
           <w:lang w:val="en-US"/>
         </w:rPr>
       </w:pPr>
-      <w:r>
-        <w:rPr>
-          <w:rStyle w:val="Emphasis"/>
-          <w:i w:val="0"/>
-          <w:iCs w:val="0"/>
-          <w:lang w:val="en-GB"/>
-        </w:rPr>
-        <w:t xml:space="preserve">This day I was able to complete the MongoDB </w:t>
-      </w:r>
-      <w:r>
-        <w:rPr>
-          <w:rStyle w:val="Emphasis"/>
-          <w:i w:val="0"/>
-          <w:iCs w:val="0"/>
-          <w:lang w:val="en-GB"/>
-        </w:rPr>
-        <w:t>module. Overall, it was a satisfying tool and  I have learnt many new things</w:t>
-      </w:r>
-      <w:r>
-        <w:rPr>
-          <w:rStyle w:val="Emphasis"/>
-          <w:i w:val="0"/>
-          <w:iCs w:val="0"/>
-          <w:lang w:val="en-GB"/>
-        </w:rPr>
-        <w:t xml:space="preserve">, and I was surprised by the different capabilities that Mongo offers. That is because, I thought that Mongo is just a basic (but scalable) framework for databases, however, based on the different options (even just on the download page), I have </w:t>
-      </w:r>
-      <w:r>
-        <w:rPr>
-          <w:rStyle w:val="Emphasis"/>
-          <w:i w:val="0"/>
-          <w:iCs w:val="0"/>
-          <w:lang w:val="en-GB"/>
-        </w:rPr>
-        <w:t xml:space="preserve">discovered that you could so much more with it. With that in mind, I was much more motivated when studying the module, as there is a chance that </w:t>
-      </w:r>
-      <w:r>
-        <w:rPr>
-          <w:rStyle w:val="Emphasis"/>
-          <w:i w:val="0"/>
-          <w:iCs w:val="0"/>
-          <w:lang w:val="en-GB"/>
-        </w:rPr>
-        <w:t xml:space="preserve">one day I could use it myself for my own projects. Similarly to last module, one thing that I wished could have been better, </w:t>
-      </w:r>
-      <w:r>
-        <w:rPr>
-          <w:rStyle w:val="Emphasis"/>
-          <w:i w:val="0"/>
-          <w:iCs w:val="0"/>
-          <w:lang w:val="en-GB"/>
-        </w:rPr>
-        <w:lastRenderedPageBreak/>
-        <w:t xml:space="preserve">is again the fact that most of the video we had ‘here is some function, that is what you can do with it’, and I always </w:t>
-      </w:r>
-      <w:r>
-        <w:rPr>
-          <w:rStyle w:val="Emphasis"/>
-          <w:i w:val="0"/>
-          <w:iCs w:val="0"/>
-          <w:lang w:val="en-GB"/>
-        </w:rPr>
-        <w:t>would prefer to have an actual application of it, for example creating some simple database using MongoDB and then being able to read all the data form some simple html file (similarly to how the end of the NodeJS module was doing).</w:t>
-      </w:r>
     </w:p>
     <w:p>
       <w:pPr>
@@ -724,7 +793,7 @@
           <w:bCs/>
           <w:lang w:val="en-US"/>
         </w:rPr>
-        <w:t>Module 4</w:t>
+        <w:t>ExpressJS</w:t>
       </w:r>
     </w:p>
     <w:p>
@@ -742,8 +811,299 @@
           <w:bCs/>
           <w:lang w:val="en-US"/>
         </w:rPr>
-        <w:t>Module 5</w:t>
-      </w:r>
+        <w:t>18 May 2021</w:t>
+      </w:r>
+    </w:p>
+    <w:p>
+      <w:pPr>
+        <w:pStyle w:val="BodyText"/>
+        <w:rPr>
+          <w:rStyle w:val="Emphasis"/>
+          <w:i w:val="0"/>
+          <w:iCs w:val="0"/>
+          <w:lang w:val="en-GB"/>
+        </w:rPr>
+      </w:pPr>
+      <w:r>
+        <w:rPr>
+          <w:rStyle w:val="Emphasis"/>
+          <w:i w:val="0"/>
+          <w:iCs w:val="0"/>
+          <w:lang w:val="en-GB"/>
+        </w:rPr>
+        <w:t xml:space="preserve">I have finished the entire video of the </w:t>
+      </w:r>
+      <w:proofErr w:type="spellStart"/>
+      <w:r>
+        <w:rPr>
+          <w:rStyle w:val="Emphasis"/>
+          <w:i w:val="0"/>
+          <w:iCs w:val="0"/>
+          <w:lang w:val="en-GB"/>
+        </w:rPr>
+        <w:t>ExpressJS</w:t>
+      </w:r>
+      <w:proofErr w:type="spellEnd"/>
+      <w:r>
+        <w:rPr>
+          <w:rStyle w:val="Emphasis"/>
+          <w:i w:val="0"/>
+          <w:iCs w:val="0"/>
+          <w:lang w:val="en-GB"/>
+        </w:rPr>
+        <w:t>,</w:t>
+      </w:r>
+      <w:r>
+        <w:rPr>
+          <w:rStyle w:val="Emphasis"/>
+          <w:i w:val="0"/>
+          <w:iCs w:val="0"/>
+          <w:lang w:val="en-GB"/>
+        </w:rPr>
+        <w:t xml:space="preserve"> I had to divide the video in few parts</w:t>
+      </w:r>
+      <w:r>
+        <w:rPr>
+          <w:rStyle w:val="Emphasis"/>
+          <w:i w:val="0"/>
+          <w:iCs w:val="0"/>
+          <w:lang w:val="en-GB"/>
+        </w:rPr>
+        <w:t xml:space="preserve">, </w:t>
+      </w:r>
+      <w:r>
+        <w:rPr>
+          <w:rStyle w:val="Emphasis"/>
+          <w:i w:val="0"/>
+          <w:iCs w:val="0"/>
+          <w:lang w:val="en-GB"/>
+        </w:rPr>
+        <w:t xml:space="preserve">so that I can </w:t>
+      </w:r>
+      <w:r>
+        <w:rPr>
+          <w:rStyle w:val="Emphasis"/>
+          <w:i w:val="0"/>
+          <w:iCs w:val="0"/>
+          <w:lang w:val="en-GB"/>
+        </w:rPr>
+        <w:t>have more time for trying out new things.</w:t>
+      </w:r>
+      <w:r>
+        <w:rPr>
+          <w:rStyle w:val="Emphasis"/>
+          <w:i w:val="0"/>
+          <w:iCs w:val="0"/>
+          <w:lang w:val="en-GB"/>
+        </w:rPr>
+        <w:t xml:space="preserve"> </w:t>
+      </w:r>
+      <w:r>
+        <w:rPr>
+          <w:rStyle w:val="Emphasis"/>
+          <w:i w:val="0"/>
+          <w:iCs w:val="0"/>
+          <w:lang w:val="en-GB"/>
+        </w:rPr>
+        <w:t xml:space="preserve">I tried adding additional commands with more functionalities, </w:t>
+      </w:r>
+      <w:proofErr w:type="spellStart"/>
+      <w:r>
+        <w:rPr>
+          <w:rStyle w:val="Emphasis"/>
+          <w:i w:val="0"/>
+          <w:iCs w:val="0"/>
+          <w:lang w:val="en-GB"/>
+        </w:rPr>
+        <w:t>fx</w:t>
+      </w:r>
+      <w:proofErr w:type="spellEnd"/>
+      <w:r>
+        <w:rPr>
+          <w:rStyle w:val="Emphasis"/>
+          <w:i w:val="0"/>
+          <w:iCs w:val="0"/>
+          <w:lang w:val="en-GB"/>
+        </w:rPr>
+        <w:t xml:space="preserve">. the possibility </w:t>
+      </w:r>
+      <w:r>
+        <w:rPr>
+          <w:rStyle w:val="Emphasis"/>
+          <w:i w:val="0"/>
+          <w:iCs w:val="0"/>
+          <w:lang w:val="en-GB"/>
+        </w:rPr>
+        <w:t xml:space="preserve">nicely displaying the .json format if the user would want to. </w:t>
+      </w:r>
+      <w:r>
+        <w:rPr>
+          <w:rStyle w:val="Emphasis"/>
+          <w:i w:val="0"/>
+          <w:iCs w:val="0"/>
+          <w:lang w:val="en-GB"/>
+        </w:rPr>
+        <w:t>Overall, it was the most interesting module so far, I loved the fact that from the very start we were building a practical application</w:t>
+      </w:r>
+      <w:r>
+        <w:rPr>
+          <w:rStyle w:val="Emphasis"/>
+          <w:i w:val="0"/>
+          <w:iCs w:val="0"/>
+          <w:lang w:val="en-GB"/>
+        </w:rPr>
+        <w:t xml:space="preserve">. Based on the NodeJS, I already had a good idea on the basics of back-end, thus when going through this module, I had more time to </w:t>
+      </w:r>
+      <w:r>
+        <w:rPr>
+          <w:rStyle w:val="Emphasis"/>
+          <w:i w:val="0"/>
+          <w:iCs w:val="0"/>
+          <w:lang w:val="en-GB"/>
+        </w:rPr>
+        <w:t xml:space="preserve">focus more on the </w:t>
+      </w:r>
+      <w:proofErr w:type="spellStart"/>
+      <w:r>
+        <w:rPr>
+          <w:rStyle w:val="Emphasis"/>
+          <w:i w:val="0"/>
+          <w:iCs w:val="0"/>
+          <w:lang w:val="en-GB"/>
+        </w:rPr>
+        <w:t>ExpressJS</w:t>
+      </w:r>
+      <w:proofErr w:type="spellEnd"/>
+      <w:r>
+        <w:rPr>
+          <w:rStyle w:val="Emphasis"/>
+          <w:i w:val="0"/>
+          <w:iCs w:val="0"/>
+          <w:lang w:val="en-GB"/>
+        </w:rPr>
+        <w:t>/</w:t>
+      </w:r>
+      <w:proofErr w:type="spellStart"/>
+      <w:r>
+        <w:rPr>
+          <w:rStyle w:val="Emphasis"/>
+          <w:i w:val="0"/>
+          <w:iCs w:val="0"/>
+          <w:lang w:val="en-GB"/>
+        </w:rPr>
+        <w:t>Javascript</w:t>
+      </w:r>
+      <w:proofErr w:type="spellEnd"/>
+      <w:r>
+        <w:rPr>
+          <w:rStyle w:val="Emphasis"/>
+          <w:i w:val="0"/>
+          <w:iCs w:val="0"/>
+          <w:lang w:val="en-GB"/>
+        </w:rPr>
+        <w:t xml:space="preserve"> syntax than the ‘back-end’ terminology.</w:t>
+      </w:r>
+      <w:r>
+        <w:rPr>
+          <w:rStyle w:val="Emphasis"/>
+          <w:i w:val="0"/>
+          <w:iCs w:val="0"/>
+          <w:lang w:val="en-GB"/>
+        </w:rPr>
+        <w:t xml:space="preserve"> In the future, I would for sure try to learn more on how to nicely integrate such back-end framework with any of the popular front-end frameworks (Vue, React or Angular)</w:t>
+      </w:r>
+      <w:r>
+        <w:rPr>
+          <w:rStyle w:val="Emphasis"/>
+          <w:i w:val="0"/>
+          <w:iCs w:val="0"/>
+          <w:lang w:val="en-GB"/>
+        </w:rPr>
+        <w:t>, as I liked that you can really do a lot of different things with only very minor changes</w:t>
+      </w:r>
+      <w:r>
+        <w:rPr>
+          <w:rStyle w:val="Emphasis"/>
+          <w:i w:val="0"/>
+          <w:iCs w:val="0"/>
+          <w:lang w:val="en-GB"/>
+        </w:rPr>
+        <w:t>.</w:t>
+      </w:r>
+      <w:r>
+        <w:rPr>
+          <w:rStyle w:val="Emphasis"/>
+          <w:i w:val="0"/>
+          <w:iCs w:val="0"/>
+          <w:lang w:val="en-GB"/>
+        </w:rPr>
+        <w:t xml:space="preserve"> This is </w:t>
+      </w:r>
+      <w:r>
+        <w:rPr>
+          <w:rStyle w:val="Emphasis"/>
+          <w:i w:val="0"/>
+          <w:iCs w:val="0"/>
+          <w:lang w:val="en-GB"/>
+        </w:rPr>
+        <w:t>by</w:t>
+      </w:r>
+      <w:r>
+        <w:rPr>
+          <w:rStyle w:val="Emphasis"/>
+          <w:i w:val="0"/>
+          <w:iCs w:val="0"/>
+          <w:lang w:val="en-GB"/>
+        </w:rPr>
+        <w:t xml:space="preserve"> far my favourite ‘back-end’ </w:t>
+      </w:r>
+      <w:r>
+        <w:rPr>
+          <w:rStyle w:val="Emphasis"/>
+          <w:i w:val="0"/>
+          <w:iCs w:val="0"/>
+          <w:lang w:val="en-GB"/>
+        </w:rPr>
+        <w:t>module in the course.</w:t>
+      </w:r>
+    </w:p>
+    <w:p>
+      <w:pPr>
+        <w:pStyle w:val="BodyText"/>
+        <w:rPr>
+          <w:b/>
+          <w:bCs/>
+          <w:lang w:val="en-US"/>
+        </w:rPr>
+      </w:pPr>
+    </w:p>
+    <w:p>
+      <w:pPr>
+        <w:pStyle w:val="BodyText"/>
+        <w:rPr>
+          <w:b/>
+          <w:bCs/>
+          <w:lang w:val="en-US"/>
+        </w:rPr>
+      </w:pPr>
+      <w:r>
+        <w:rPr>
+          <w:b/>
+          <w:bCs/>
+          <w:lang w:val="en-US"/>
+        </w:rPr>
+        <w:t>REST</w:t>
+      </w:r>
+    </w:p>
+    <w:p>
+      <w:pPr>
+        <w:pStyle w:val="BodyText"/>
+        <w:rPr>
+          <w:b/>
+          <w:bCs/>
+          <w:lang w:val="en-US"/>
+        </w:rPr>
+      </w:pPr>
     </w:p>
     <w:p>
       <w:pPr>
@@ -3219,6 +3579,15 @@
 </file>
 
 <file path=customXml/item1.xml><?xml version="1.0" encoding="utf-8"?>
+<?mso-contentType ?>
+<FormTemplates xmlns="http://schemas.microsoft.com/sharepoint/v3/contenttype/forms">
+  <Display>DocumentLibraryForm</Display>
+  <Edit>DocumentLibraryForm</Edit>
+  <New>DocumentLibraryForm</New>
+</FormTemplates>
+</file>
+
+<file path=customXml/item2.xml><?xml version="1.0" encoding="utf-8"?>
 <ct:contentTypeSchema xmlns:ct="http://schemas.microsoft.com/office/2006/metadata/contentType" xmlns:ma="http://schemas.microsoft.com/office/2006/metadata/properties/metaAttributes" ct:_="" ma:_="" ma:contentTypeName="Asiakirja" ma:contentTypeID="0x01010017418C401CCB2042A3A99A19F43F356D" ma:contentTypeVersion="1" ma:contentTypeDescription="Luo uusi asiakirja." ma:contentTypeScope="" ma:versionID="f4b075d3ca74a5dbaed73e767a156aa0">
   <xsd:schema xmlns:xsd="http://www.w3.org/2001/XMLSchema" xmlns:p="http://schemas.microsoft.com/office/2006/metadata/properties" xmlns:ns1="http://schemas.microsoft.com/sharepoint/v3" targetNamespace="http://schemas.microsoft.com/office/2006/metadata/properties" ma:root="true" ma:fieldsID="4340a008e99365d80b71206bae222996" ns1:_="">
     <xsd:import namespace="http://schemas.microsoft.com/sharepoint/v3"/>
@@ -3284,15 +3653,6 @@
 </ct:contentTypeSchema>
 </file>
 
-<file path=customXml/item2.xml><?xml version="1.0" encoding="utf-8"?>
-<?mso-contentType ?>
-<FormTemplates xmlns="http://schemas.microsoft.com/sharepoint/v3/contenttype/forms">
-  <Display>DocumentLibraryForm</Display>
-  <Edit>DocumentLibraryForm</Edit>
-  <New>DocumentLibraryForm</New>
-</FormTemplates>
-</file>
-
 <file path=customXml/item3.xml><?xml version="1.0" encoding="utf-8"?>
 <p:properties xmlns:p="http://schemas.microsoft.com/office/2006/metadata/properties" xmlns:xsi="http://www.w3.org/2001/XMLSchema-instance" xmlns:pc="http://schemas.microsoft.com/office/infopath/2007/PartnerControls">
   <documentManagement>
@@ -3303,6 +3663,14 @@
 </file>
 
 <file path=customXml/itemProps1.xml><?xml version="1.0" encoding="utf-8"?>
+<ds:datastoreItem xmlns:ds="http://schemas.openxmlformats.org/officeDocument/2006/customXml" ds:itemID="{13FBD2FA-5696-460D-A278-9A302A0F72AE}">
+  <ds:schemaRefs>
+    <ds:schemaRef ds:uri="http://schemas.microsoft.com/sharepoint/v3/contenttype/forms"/>
+  </ds:schemaRefs>
+</ds:datastoreItem>
+</file>
+
+<file path=customXml/itemProps2.xml><?xml version="1.0" encoding="utf-8"?>
 <ds:datastoreItem xmlns:ds="http://schemas.openxmlformats.org/officeDocument/2006/customXml" ds:itemID="{B9A87442-5A7B-46FD-BD28-170CE9B7256F}">
   <ds:schemaRefs>
     <ds:schemaRef ds:uri="http://schemas.microsoft.com/office/2006/metadata/contentType"/>
@@ -3319,14 +3687,6 @@
 </ds:datastoreItem>
 </file>
 
-<file path=customXml/itemProps2.xml><?xml version="1.0" encoding="utf-8"?>
-<ds:datastoreItem xmlns:ds="http://schemas.openxmlformats.org/officeDocument/2006/customXml" ds:itemID="{13FBD2FA-5696-460D-A278-9A302A0F72AE}">
-  <ds:schemaRefs>
-    <ds:schemaRef ds:uri="http://schemas.microsoft.com/sharepoint/v3/contenttype/forms"/>
-  </ds:schemaRefs>
-</ds:datastoreItem>
-</file>
-
 <file path=customXml/itemProps3.xml><?xml version="1.0" encoding="utf-8"?>
 <ds:datastoreItem xmlns:ds="http://schemas.openxmlformats.org/officeDocument/2006/customXml" ds:itemID="{FA8F0064-303C-446D-896E-46EEB9A79DC3}">
   <ds:schemaRefs>

</xml_diff>

<commit_message>
Finished Diary Module REST
</commit_message>
<xml_diff>
--- a/Back_End/Learning Diary/Learning Diary - All Modules.docx
+++ b/Back_End/Learning Diary/Learning Diary - All Modules.docx
@@ -14,7 +14,6 @@
           <w:lang w:val="en-US"/>
         </w:rPr>
       </w:pPr>
-      <w:proofErr w:type="spellStart"/>
       <w:r>
         <w:rPr>
           <w:rFonts w:ascii="Times New Roman" w:hAnsi="Times New Roman" w:cs="Times New Roman"/>
@@ -23,10 +22,13 @@
           <w:szCs w:val="24"/>
           <w:lang w:val="en-US"/>
         </w:rPr>
-        <w:t>Lappeenrannan</w:t>
-      </w:r>
-      <w:proofErr w:type="spellEnd"/>
-      <w:r>
+        <w:t>Lappeenrannan teknillinen yliopisto</w:t>
+      </w:r>
+    </w:p>
+    <w:p>
+      <w:pPr>
+        <w:pStyle w:val="Title"/>
+        <w:jc w:val="both"/>
         <w:rPr>
           <w:rFonts w:ascii="Times New Roman" w:hAnsi="Times New Roman" w:cs="Times New Roman"/>
           <w:b w:val="0"/>
@@ -34,9 +36,7 @@
           <w:szCs w:val="24"/>
           <w:lang w:val="en-US"/>
         </w:rPr>
-        <w:t xml:space="preserve"> </w:t>
-      </w:r>
-      <w:proofErr w:type="spellStart"/>
+      </w:pPr>
       <w:r>
         <w:rPr>
           <w:rFonts w:ascii="Times New Roman" w:hAnsi="Times New Roman" w:cs="Times New Roman"/>
@@ -45,10 +45,13 @@
           <w:szCs w:val="24"/>
           <w:lang w:val="en-US"/>
         </w:rPr>
-        <w:t>teknillinen</w:t>
-      </w:r>
-      <w:proofErr w:type="spellEnd"/>
-      <w:r>
+        <w:t>School of Business and Management</w:t>
+      </w:r>
+    </w:p>
+    <w:p>
+      <w:pPr>
+        <w:pStyle w:val="Title"/>
+        <w:jc w:val="both"/>
         <w:rPr>
           <w:rFonts w:ascii="Times New Roman" w:hAnsi="Times New Roman" w:cs="Times New Roman"/>
           <w:b w:val="0"/>
@@ -56,10 +59,69 @@
           <w:szCs w:val="24"/>
           <w:lang w:val="en-US"/>
         </w:rPr>
-        <w:t xml:space="preserve"> </w:t>
-      </w:r>
-      <w:proofErr w:type="spellStart"/>
-      <w:r>
+      </w:pPr>
+    </w:p>
+    <w:p>
+      <w:pPr>
+        <w:pStyle w:val="Title"/>
+        <w:jc w:val="left"/>
+        <w:rPr>
+          <w:rFonts w:ascii="Times New Roman" w:hAnsi="Times New Roman"/>
+          <w:b w:val="0"/>
+          <w:sz w:val="24"/>
+          <w:szCs w:val="24"/>
+          <w:lang w:val="en-US"/>
+        </w:rPr>
+      </w:pPr>
+    </w:p>
+    <w:p>
+      <w:pPr>
+        <w:pStyle w:val="Title"/>
+        <w:jc w:val="left"/>
+        <w:rPr>
+          <w:sz w:val="24"/>
+          <w:szCs w:val="24"/>
+          <w:lang w:val="en-US"/>
+        </w:rPr>
+      </w:pPr>
+    </w:p>
+    <w:p>
+      <w:pPr>
+        <w:pStyle w:val="Title"/>
+        <w:jc w:val="left"/>
+        <w:rPr>
+          <w:sz w:val="24"/>
+          <w:szCs w:val="24"/>
+          <w:lang w:val="en-US"/>
+        </w:rPr>
+      </w:pPr>
+    </w:p>
+    <w:p>
+      <w:pPr>
+        <w:pStyle w:val="Title"/>
+        <w:jc w:val="left"/>
+        <w:rPr>
+          <w:sz w:val="24"/>
+          <w:szCs w:val="24"/>
+          <w:lang w:val="en-US"/>
+        </w:rPr>
+      </w:pPr>
+    </w:p>
+    <w:p>
+      <w:pPr>
+        <w:pStyle w:val="Title"/>
+        <w:jc w:val="left"/>
+        <w:rPr>
+          <w:sz w:val="24"/>
+          <w:szCs w:val="24"/>
+          <w:lang w:val="en-US"/>
+        </w:rPr>
+      </w:pPr>
+    </w:p>
+    <w:p>
+      <w:pPr>
+        <w:pStyle w:val="Title"/>
+        <w:jc w:val="both"/>
         <w:rPr>
           <w:rFonts w:ascii="Times New Roman" w:hAnsi="Times New Roman" w:cs="Times New Roman"/>
           <w:b w:val="0"/>
@@ -67,14 +129,8 @@
           <w:szCs w:val="24"/>
           <w:lang w:val="en-US"/>
         </w:rPr>
-        <w:t>yliopisto</w:t>
-      </w:r>
-      <w:proofErr w:type="spellEnd"/>
-    </w:p>
-    <w:p>
-      <w:pPr>
-        <w:pStyle w:val="Title"/>
-        <w:jc w:val="both"/>
+      </w:pPr>
+      <w:r>
         <w:rPr>
           <w:rFonts w:ascii="Times New Roman" w:hAnsi="Times New Roman" w:cs="Times New Roman"/>
           <w:b w:val="0"/>
@@ -82,121 +138,7 @@
           <w:szCs w:val="24"/>
           <w:lang w:val="en-US"/>
         </w:rPr>
-      </w:pPr>
-      <w:r>
-        <w:rPr>
-          <w:rFonts w:ascii="Times New Roman" w:hAnsi="Times New Roman" w:cs="Times New Roman"/>
-          <w:b w:val="0"/>
-          <w:sz w:val="24"/>
-          <w:szCs w:val="24"/>
-          <w:lang w:val="en-US"/>
-        </w:rPr>
-        <w:t>School of Business and Management</w:t>
-      </w:r>
-    </w:p>
-    <w:p>
-      <w:pPr>
-        <w:pStyle w:val="Title"/>
-        <w:jc w:val="both"/>
-        <w:rPr>
-          <w:rFonts w:ascii="Times New Roman" w:hAnsi="Times New Roman" w:cs="Times New Roman"/>
-          <w:b w:val="0"/>
-          <w:sz w:val="24"/>
-          <w:szCs w:val="24"/>
-          <w:lang w:val="en-US"/>
-        </w:rPr>
-      </w:pPr>
-    </w:p>
-    <w:p>
-      <w:pPr>
-        <w:pStyle w:val="Title"/>
-        <w:jc w:val="left"/>
-        <w:rPr>
-          <w:rFonts w:ascii="Times New Roman" w:hAnsi="Times New Roman"/>
-          <w:b w:val="0"/>
-          <w:sz w:val="24"/>
-          <w:szCs w:val="24"/>
-          <w:lang w:val="en-US"/>
-        </w:rPr>
-      </w:pPr>
-    </w:p>
-    <w:p>
-      <w:pPr>
-        <w:pStyle w:val="Title"/>
-        <w:jc w:val="left"/>
-        <w:rPr>
-          <w:sz w:val="24"/>
-          <w:szCs w:val="24"/>
-          <w:lang w:val="en-US"/>
-        </w:rPr>
-      </w:pPr>
-    </w:p>
-    <w:p>
-      <w:pPr>
-        <w:pStyle w:val="Title"/>
-        <w:jc w:val="left"/>
-        <w:rPr>
-          <w:sz w:val="24"/>
-          <w:szCs w:val="24"/>
-          <w:lang w:val="en-US"/>
-        </w:rPr>
-      </w:pPr>
-    </w:p>
-    <w:p>
-      <w:pPr>
-        <w:pStyle w:val="Title"/>
-        <w:jc w:val="left"/>
-        <w:rPr>
-          <w:sz w:val="24"/>
-          <w:szCs w:val="24"/>
-          <w:lang w:val="en-US"/>
-        </w:rPr>
-      </w:pPr>
-    </w:p>
-    <w:p>
-      <w:pPr>
-        <w:pStyle w:val="Title"/>
-        <w:jc w:val="left"/>
-        <w:rPr>
-          <w:sz w:val="24"/>
-          <w:szCs w:val="24"/>
-          <w:lang w:val="en-US"/>
-        </w:rPr>
-      </w:pPr>
-    </w:p>
-    <w:p>
-      <w:pPr>
-        <w:pStyle w:val="Title"/>
-        <w:jc w:val="both"/>
-        <w:rPr>
-          <w:rFonts w:ascii="Times New Roman" w:hAnsi="Times New Roman" w:cs="Times New Roman"/>
-          <w:b w:val="0"/>
-          <w:sz w:val="24"/>
-          <w:szCs w:val="24"/>
-          <w:lang w:val="en-US"/>
-        </w:rPr>
-      </w:pPr>
-      <w:proofErr w:type="spellStart"/>
-      <w:r>
-        <w:rPr>
-          <w:rFonts w:ascii="Times New Roman" w:hAnsi="Times New Roman" w:cs="Times New Roman"/>
-          <w:b w:val="0"/>
-          <w:sz w:val="24"/>
-          <w:szCs w:val="24"/>
-          <w:lang w:val="en-US"/>
-        </w:rPr>
-        <w:t>Sofware</w:t>
-      </w:r>
-      <w:proofErr w:type="spellEnd"/>
-      <w:r>
-        <w:rPr>
-          <w:rFonts w:ascii="Times New Roman" w:hAnsi="Times New Roman" w:cs="Times New Roman"/>
-          <w:b w:val="0"/>
-          <w:sz w:val="24"/>
-          <w:szCs w:val="24"/>
-          <w:lang w:val="en-US"/>
-        </w:rPr>
-        <w:t xml:space="preserve"> Development Skills</w:t>
+        <w:t>Sofware Development Skills</w:t>
       </w:r>
       <w:r>
         <w:rPr>
@@ -831,27 +773,7 @@
           <w:iCs w:val="0"/>
           <w:lang w:val="en-GB"/>
         </w:rPr>
-        <w:t xml:space="preserve">I have finished the entire video of the </w:t>
-      </w:r>
-      <w:proofErr w:type="spellStart"/>
-      <w:r>
-        <w:rPr>
-          <w:rStyle w:val="Emphasis"/>
-          <w:i w:val="0"/>
-          <w:iCs w:val="0"/>
-          <w:lang w:val="en-GB"/>
-        </w:rPr>
-        <w:t>ExpressJS</w:t>
-      </w:r>
-      <w:proofErr w:type="spellEnd"/>
-      <w:r>
-        <w:rPr>
-          <w:rStyle w:val="Emphasis"/>
-          <w:i w:val="0"/>
-          <w:iCs w:val="0"/>
-          <w:lang w:val="en-GB"/>
-        </w:rPr>
-        <w:t>,</w:t>
+        <w:t>I have finished the entire video of the ExpressJS,</w:t>
       </w:r>
       <w:r>
         <w:rPr>
@@ -905,27 +827,7 @@
           <w:iCs w:val="0"/>
           <w:lang w:val="en-GB"/>
         </w:rPr>
-        <w:t xml:space="preserve">I tried adding additional commands with more functionalities, </w:t>
-      </w:r>
-      <w:proofErr w:type="spellStart"/>
-      <w:r>
-        <w:rPr>
-          <w:rStyle w:val="Emphasis"/>
-          <w:i w:val="0"/>
-          <w:iCs w:val="0"/>
-          <w:lang w:val="en-GB"/>
-        </w:rPr>
-        <w:t>fx</w:t>
-      </w:r>
-      <w:proofErr w:type="spellEnd"/>
-      <w:r>
-        <w:rPr>
-          <w:rStyle w:val="Emphasis"/>
-          <w:i w:val="0"/>
-          <w:iCs w:val="0"/>
-          <w:lang w:val="en-GB"/>
-        </w:rPr>
-        <w:t xml:space="preserve">. the possibility </w:t>
+        <w:t xml:space="preserve">I tried adding additional commands with more functionalities, fx. the possibility </w:t>
       </w:r>
       <w:r>
         <w:rPr>
@@ -961,47 +863,7 @@
           <w:iCs w:val="0"/>
           <w:lang w:val="en-GB"/>
         </w:rPr>
-        <w:t xml:space="preserve">focus more on the </w:t>
-      </w:r>
-      <w:proofErr w:type="spellStart"/>
-      <w:r>
-        <w:rPr>
-          <w:rStyle w:val="Emphasis"/>
-          <w:i w:val="0"/>
-          <w:iCs w:val="0"/>
-          <w:lang w:val="en-GB"/>
-        </w:rPr>
-        <w:t>ExpressJS</w:t>
-      </w:r>
-      <w:proofErr w:type="spellEnd"/>
-      <w:r>
-        <w:rPr>
-          <w:rStyle w:val="Emphasis"/>
-          <w:i w:val="0"/>
-          <w:iCs w:val="0"/>
-          <w:lang w:val="en-GB"/>
-        </w:rPr>
-        <w:t>/</w:t>
-      </w:r>
-      <w:proofErr w:type="spellStart"/>
-      <w:r>
-        <w:rPr>
-          <w:rStyle w:val="Emphasis"/>
-          <w:i w:val="0"/>
-          <w:iCs w:val="0"/>
-          <w:lang w:val="en-GB"/>
-        </w:rPr>
-        <w:t>Javascript</w:t>
-      </w:r>
-      <w:proofErr w:type="spellEnd"/>
-      <w:r>
-        <w:rPr>
-          <w:rStyle w:val="Emphasis"/>
-          <w:i w:val="0"/>
-          <w:iCs w:val="0"/>
-          <w:lang w:val="en-GB"/>
-        </w:rPr>
-        <w:t xml:space="preserve"> syntax than the ‘back-end’ terminology.</w:t>
+        <w:t>focus more on the ExpressJS/Javascript syntax than the ‘back-end’ terminology.</w:t>
       </w:r>
       <w:r>
         <w:rPr>
@@ -1104,22 +966,123 @@
           <w:lang w:val="en-US"/>
         </w:rPr>
       </w:pPr>
-    </w:p>
-    <w:p>
-      <w:pPr>
-        <w:pStyle w:val="BodyText"/>
+      <w:r>
         <w:rPr>
           <w:b/>
           <w:bCs/>
           <w:lang w:val="en-US"/>
         </w:rPr>
-      </w:pPr>
-      <w:r>
+        <w:t>19 May 2021</w:t>
+      </w:r>
+    </w:p>
+    <w:p>
+      <w:pPr>
+        <w:pStyle w:val="BodyText"/>
         <w:rPr>
           <w:b/>
           <w:bCs/>
           <w:lang w:val="en-US"/>
         </w:rPr>
+      </w:pPr>
+      <w:r>
+        <w:rPr>
+          <w:rStyle w:val="Emphasis"/>
+          <w:i w:val="0"/>
+          <w:iCs w:val="0"/>
+          <w:lang w:val="en-GB"/>
+        </w:rPr>
+        <w:t>On one side</w:t>
+      </w:r>
+      <w:r>
+        <w:rPr>
+          <w:rStyle w:val="Emphasis"/>
+          <w:i w:val="0"/>
+          <w:iCs w:val="0"/>
+          <w:lang w:val="en-GB"/>
+        </w:rPr>
+        <w:t xml:space="preserve">, I have really enjoyed all the modules in this course, </w:t>
+      </w:r>
+      <w:r>
+        <w:rPr>
+          <w:rStyle w:val="Emphasis"/>
+          <w:i w:val="0"/>
+          <w:iCs w:val="0"/>
+          <w:lang w:val="en-GB"/>
+        </w:rPr>
+        <w:t xml:space="preserve">even if </w:t>
+      </w:r>
+      <w:r>
+        <w:rPr>
+          <w:rStyle w:val="Emphasis"/>
+          <w:i w:val="0"/>
+          <w:iCs w:val="0"/>
+          <w:lang w:val="en-GB"/>
+        </w:rPr>
+        <w:t>I was a little bit sceptical about my abilities to learn a bit about back end development</w:t>
+      </w:r>
+      <w:r>
+        <w:rPr>
+          <w:rStyle w:val="Emphasis"/>
+          <w:i w:val="0"/>
+          <w:iCs w:val="0"/>
+          <w:lang w:val="en-GB"/>
+        </w:rPr>
+        <w:t xml:space="preserve">. On the other side, this small project with REST showed me that the ability to be able to put all that knowledge (of different back end technologies) </w:t>
+      </w:r>
+      <w:r>
+        <w:rPr>
+          <w:rStyle w:val="Emphasis"/>
+          <w:i w:val="0"/>
+          <w:iCs w:val="0"/>
+          <w:lang w:val="en-GB"/>
+        </w:rPr>
+        <w:t xml:space="preserve">can be a little bit challenging. I was struggling with this chapter as I kept getting numerous errors, and I was not sure if that is because my code is not correct (I tried to check line by line) or is it because </w:t>
+      </w:r>
+      <w:r>
+        <w:rPr>
+          <w:rStyle w:val="Emphasis"/>
+          <w:i w:val="0"/>
+          <w:iCs w:val="0"/>
+          <w:lang w:val="en-GB"/>
+        </w:rPr>
+        <w:t xml:space="preserve">some things are not working for me as they are supposed (I thought that maybe the problem could be with my MongoDB). Either way, I was able to complete that small subscriber project, and by the end of the day, even if I became a bit disappointed with my abilities, </w:t>
+      </w:r>
+      <w:r>
+        <w:rPr>
+          <w:rStyle w:val="Emphasis"/>
+          <w:i w:val="0"/>
+          <w:iCs w:val="0"/>
+          <w:lang w:val="en-GB"/>
+        </w:rPr>
+        <w:t>I was still able to grasp some of the fundamental understandings for the back end development.</w:t>
+      </w:r>
+    </w:p>
+    <w:p>
+      <w:pPr>
+        <w:pStyle w:val="BodyText"/>
+        <w:rPr>
+          <w:b/>
+          <w:bCs/>
+          <w:lang w:val="en-US"/>
+        </w:rPr>
+      </w:pPr>
+    </w:p>
+    <w:p>
+      <w:pPr>
+        <w:pStyle w:val="BodyText"/>
+        <w:rPr>
+          <w:b/>
+          <w:bCs/>
+          <w:lang w:val="en-US"/>
+        </w:rPr>
+      </w:pPr>
+      <w:r>
+        <w:rPr>
+          <w:b/>
+          <w:bCs/>
+          <w:lang w:val="en-US"/>
+        </w:rPr>
+        <w:lastRenderedPageBreak/>
         <w:t>Project</w:t>
       </w:r>
     </w:p>
@@ -3579,15 +3542,6 @@
 </file>
 
 <file path=customXml/item1.xml><?xml version="1.0" encoding="utf-8"?>
-<?mso-contentType ?>
-<FormTemplates xmlns="http://schemas.microsoft.com/sharepoint/v3/contenttype/forms">
-  <Display>DocumentLibraryForm</Display>
-  <Edit>DocumentLibraryForm</Edit>
-  <New>DocumentLibraryForm</New>
-</FormTemplates>
-</file>
-
-<file path=customXml/item2.xml><?xml version="1.0" encoding="utf-8"?>
 <ct:contentTypeSchema xmlns:ct="http://schemas.microsoft.com/office/2006/metadata/contentType" xmlns:ma="http://schemas.microsoft.com/office/2006/metadata/properties/metaAttributes" ct:_="" ma:_="" ma:contentTypeName="Asiakirja" ma:contentTypeID="0x01010017418C401CCB2042A3A99A19F43F356D" ma:contentTypeVersion="1" ma:contentTypeDescription="Luo uusi asiakirja." ma:contentTypeScope="" ma:versionID="f4b075d3ca74a5dbaed73e767a156aa0">
   <xsd:schema xmlns:xsd="http://www.w3.org/2001/XMLSchema" xmlns:p="http://schemas.microsoft.com/office/2006/metadata/properties" xmlns:ns1="http://schemas.microsoft.com/sharepoint/v3" targetNamespace="http://schemas.microsoft.com/office/2006/metadata/properties" ma:root="true" ma:fieldsID="4340a008e99365d80b71206bae222996" ns1:_="">
     <xsd:import namespace="http://schemas.microsoft.com/sharepoint/v3"/>
@@ -3653,6 +3607,15 @@
 </ct:contentTypeSchema>
 </file>
 
+<file path=customXml/item2.xml><?xml version="1.0" encoding="utf-8"?>
+<?mso-contentType ?>
+<FormTemplates xmlns="http://schemas.microsoft.com/sharepoint/v3/contenttype/forms">
+  <Display>DocumentLibraryForm</Display>
+  <Edit>DocumentLibraryForm</Edit>
+  <New>DocumentLibraryForm</New>
+</FormTemplates>
+</file>
+
 <file path=customXml/item3.xml><?xml version="1.0" encoding="utf-8"?>
 <p:properties xmlns:p="http://schemas.microsoft.com/office/2006/metadata/properties" xmlns:xsi="http://www.w3.org/2001/XMLSchema-instance" xmlns:pc="http://schemas.microsoft.com/office/infopath/2007/PartnerControls">
   <documentManagement>
@@ -3663,14 +3626,6 @@
 </file>
 
 <file path=customXml/itemProps1.xml><?xml version="1.0" encoding="utf-8"?>
-<ds:datastoreItem xmlns:ds="http://schemas.openxmlformats.org/officeDocument/2006/customXml" ds:itemID="{13FBD2FA-5696-460D-A278-9A302A0F72AE}">
-  <ds:schemaRefs>
-    <ds:schemaRef ds:uri="http://schemas.microsoft.com/sharepoint/v3/contenttype/forms"/>
-  </ds:schemaRefs>
-</ds:datastoreItem>
-</file>
-
-<file path=customXml/itemProps2.xml><?xml version="1.0" encoding="utf-8"?>
 <ds:datastoreItem xmlns:ds="http://schemas.openxmlformats.org/officeDocument/2006/customXml" ds:itemID="{B9A87442-5A7B-46FD-BD28-170CE9B7256F}">
   <ds:schemaRefs>
     <ds:schemaRef ds:uri="http://schemas.microsoft.com/office/2006/metadata/contentType"/>
@@ -3687,6 +3642,14 @@
 </ds:datastoreItem>
 </file>
 
+<file path=customXml/itemProps2.xml><?xml version="1.0" encoding="utf-8"?>
+<ds:datastoreItem xmlns:ds="http://schemas.openxmlformats.org/officeDocument/2006/customXml" ds:itemID="{13FBD2FA-5696-460D-A278-9A302A0F72AE}">
+  <ds:schemaRefs>
+    <ds:schemaRef ds:uri="http://schemas.microsoft.com/sharepoint/v3/contenttype/forms"/>
+  </ds:schemaRefs>
+</ds:datastoreItem>
+</file>
+
 <file path=customXml/itemProps3.xml><?xml version="1.0" encoding="utf-8"?>
 <ds:datastoreItem xmlns:ds="http://schemas.openxmlformats.org/officeDocument/2006/customXml" ds:itemID="{FA8F0064-303C-446D-896E-46EEB9A79DC3}">
   <ds:schemaRefs>

</xml_diff>